<commit_message>
pv et use case ajouté
</commit_message>
<xml_diff>
--- a/documentation/1_BusinessCase.docx
+++ b/documentation/1_BusinessCase.docx
@@ -170,7 +170,7 @@
     </w:p>
     <w:p>
       <w:pPr>
-        <w:pStyle w:val="Titre1"/>
+        <w:pStyle w:val="Heading1"/>
         <w:numPr>
           <w:ilvl w:val="0"/>
           <w:numId w:val="0"/>
@@ -180,7 +180,7 @@
     </w:p>
     <w:p>
       <w:pPr>
-        <w:pStyle w:val="Titre"/>
+        <w:pStyle w:val="Title"/>
         <w:jc w:val="center"/>
       </w:pPr>
       <w:r>
@@ -205,24 +205,61 @@
       <w:pPr>
         <w:jc w:val="center"/>
       </w:pPr>
+      <w:proofErr w:type="spellStart"/>
       <w:r>
-        <w:t>Nom Prénom</w:t>
+        <w:t>Hertig</w:t>
+      </w:r>
+      <w:proofErr w:type="spellEnd"/>
+      <w:r>
+        <w:t xml:space="preserve"> Axelle</w:t>
       </w:r>
     </w:p>
     <w:p>
       <w:pPr>
         <w:jc w:val="center"/>
+        <w:rPr>
+          <w:lang w:val="fr-FR"/>
+        </w:rPr>
       </w:pPr>
       <w:r>
-        <w:t>Nom Prénom</w:t>
+        <w:rPr>
+          <w:lang w:val="fr-FR"/>
+        </w:rPr>
+        <w:t>Da Silva</w:t>
+      </w:r>
+      <w:r>
+        <w:rPr>
+          <w:lang w:val="fr-FR"/>
+        </w:rPr>
+        <w:t xml:space="preserve"> </w:t>
+      </w:r>
+      <w:r>
+        <w:rPr>
+          <w:lang w:val="fr-FR"/>
+        </w:rPr>
+        <w:t>Diogo</w:t>
       </w:r>
     </w:p>
     <w:p>
       <w:pPr>
         <w:jc w:val="center"/>
-      </w:pPr>
+        <w:rPr>
+          <w:lang w:val="fr-FR"/>
+        </w:rPr>
+      </w:pPr>
+      <w:proofErr w:type="spellStart"/>
       <w:r>
-        <w:t>Nom Prénom</w:t>
+        <w:rPr>
+          <w:lang w:val="fr-FR"/>
+        </w:rPr>
+        <w:t>Romanens</w:t>
+      </w:r>
+      <w:proofErr w:type="spellEnd"/>
+      <w:r>
+        <w:rPr>
+          <w:lang w:val="fr-FR"/>
+        </w:rPr>
+        <w:t xml:space="preserve"> Noé</w:t>
       </w:r>
     </w:p>
     <w:p>
@@ -230,7 +267,7 @@
         <w:jc w:val="center"/>
       </w:pPr>
       <w:r>
-        <w:t>Nom Prénom</w:t>
+        <w:t>Gremaud Valentin</w:t>
       </w:r>
     </w:p>
     <w:p>
@@ -264,21 +301,21 @@
       <w:sdtContent>
         <w:p>
           <w:pPr>
-            <w:pStyle w:val="En-ttedetabledesmatires"/>
+            <w:pStyle w:val="TOCHeading"/>
             <w:rPr>
-              <w:lang w:val="en-US"/>
+              <w:lang w:val="fr-FR"/>
             </w:rPr>
           </w:pPr>
           <w:r>
             <w:rPr>
-              <w:lang w:val="en-US"/>
+              <w:lang w:val="fr-FR"/>
             </w:rPr>
             <w:t>Table des matières</w:t>
           </w:r>
         </w:p>
         <w:p>
           <w:pPr>
-            <w:pStyle w:val="TM1"/>
+            <w:pStyle w:val="TOC1"/>
             <w:tabs>
               <w:tab w:val="left" w:pos="480"/>
               <w:tab w:val="right" w:leader="dot" w:pos="9062"/>
@@ -301,7 +338,7 @@
           <w:hyperlink w:anchor="_Toc212131500" w:history="1">
             <w:r>
               <w:rPr>
-                <w:rStyle w:val="Lienhypertexte"/>
+                <w:rStyle w:val="Hyperlink"/>
                 <w:noProof/>
               </w:rPr>
               <w:t>1.</w:t>
@@ -316,7 +353,7 @@
             </w:r>
             <w:r>
               <w:rPr>
-                <w:rStyle w:val="Lienhypertexte"/>
+                <w:rStyle w:val="Hyperlink"/>
                 <w:noProof/>
               </w:rPr>
               <w:t>Contexte du projet</w:t>
@@ -373,7 +410,7 @@
         </w:p>
         <w:p>
           <w:pPr>
-            <w:pStyle w:val="TM1"/>
+            <w:pStyle w:val="TOC1"/>
             <w:tabs>
               <w:tab w:val="left" w:pos="480"/>
               <w:tab w:val="right" w:leader="dot" w:pos="9062"/>
@@ -387,7 +424,7 @@
           <w:hyperlink w:anchor="_Toc212131501" w:history="1">
             <w:r>
               <w:rPr>
-                <w:rStyle w:val="Lienhypertexte"/>
+                <w:rStyle w:val="Hyperlink"/>
                 <w:noProof/>
               </w:rPr>
               <w:t>2.</w:t>
@@ -402,7 +439,7 @@
             </w:r>
             <w:r>
               <w:rPr>
-                <w:rStyle w:val="Lienhypertexte"/>
+                <w:rStyle w:val="Hyperlink"/>
                 <w:noProof/>
               </w:rPr>
               <w:t>Problématique / Opportunité</w:t>
@@ -459,7 +496,7 @@
         </w:p>
         <w:p>
           <w:pPr>
-            <w:pStyle w:val="TM1"/>
+            <w:pStyle w:val="TOC1"/>
             <w:tabs>
               <w:tab w:val="left" w:pos="480"/>
               <w:tab w:val="right" w:leader="dot" w:pos="9062"/>
@@ -473,7 +510,7 @@
           <w:hyperlink w:anchor="_Toc212131502" w:history="1">
             <w:r>
               <w:rPr>
-                <w:rStyle w:val="Lienhypertexte"/>
+                <w:rStyle w:val="Hyperlink"/>
                 <w:noProof/>
               </w:rPr>
               <w:t>3.</w:t>
@@ -488,7 +525,7 @@
             </w:r>
             <w:r>
               <w:rPr>
-                <w:rStyle w:val="Lienhypertexte"/>
+                <w:rStyle w:val="Hyperlink"/>
                 <w:noProof/>
               </w:rPr>
               <w:t>Objectifs du projet</w:t>
@@ -545,7 +582,7 @@
         </w:p>
         <w:p>
           <w:pPr>
-            <w:pStyle w:val="TM1"/>
+            <w:pStyle w:val="TOC1"/>
             <w:tabs>
               <w:tab w:val="left" w:pos="480"/>
               <w:tab w:val="right" w:leader="dot" w:pos="9062"/>
@@ -559,7 +596,7 @@
           <w:hyperlink w:anchor="_Toc212131503" w:history="1">
             <w:r>
               <w:rPr>
-                <w:rStyle w:val="Lienhypertexte"/>
+                <w:rStyle w:val="Hyperlink"/>
                 <w:noProof/>
               </w:rPr>
               <w:t>4.</w:t>
@@ -574,7 +611,7 @@
             </w:r>
             <w:r>
               <w:rPr>
-                <w:rStyle w:val="Lienhypertexte"/>
+                <w:rStyle w:val="Hyperlink"/>
                 <w:noProof/>
               </w:rPr>
               <w:t>Bénéfices attendus</w:t>
@@ -631,7 +668,7 @@
         </w:p>
         <w:p>
           <w:pPr>
-            <w:pStyle w:val="TM1"/>
+            <w:pStyle w:val="TOC1"/>
             <w:tabs>
               <w:tab w:val="left" w:pos="480"/>
               <w:tab w:val="right" w:leader="dot" w:pos="9062"/>
@@ -645,7 +682,7 @@
           <w:hyperlink w:anchor="_Toc212131504" w:history="1">
             <w:r>
               <w:rPr>
-                <w:rStyle w:val="Lienhypertexte"/>
+                <w:rStyle w:val="Hyperlink"/>
                 <w:noProof/>
               </w:rPr>
               <w:t>5.</w:t>
@@ -660,7 +697,7 @@
             </w:r>
             <w:r>
               <w:rPr>
-                <w:rStyle w:val="Lienhypertexte"/>
+                <w:rStyle w:val="Hyperlink"/>
                 <w:noProof/>
               </w:rPr>
               <w:t>Analyse SWOT</w:t>
@@ -717,7 +754,7 @@
         </w:p>
         <w:p>
           <w:pPr>
-            <w:pStyle w:val="TM1"/>
+            <w:pStyle w:val="TOC1"/>
             <w:tabs>
               <w:tab w:val="left" w:pos="480"/>
               <w:tab w:val="right" w:leader="dot" w:pos="9062"/>
@@ -731,7 +768,7 @@
           <w:hyperlink w:anchor="_Toc212131505" w:history="1">
             <w:r>
               <w:rPr>
-                <w:rStyle w:val="Lienhypertexte"/>
+                <w:rStyle w:val="Hyperlink"/>
                 <w:noProof/>
               </w:rPr>
               <w:t>6.</w:t>
@@ -746,7 +783,7 @@
             </w:r>
             <w:r>
               <w:rPr>
-                <w:rStyle w:val="Lienhypertexte"/>
+                <w:rStyle w:val="Hyperlink"/>
                 <w:noProof/>
               </w:rPr>
               <w:t>Parties prenantes</w:t>
@@ -803,7 +840,7 @@
         </w:p>
         <w:p>
           <w:pPr>
-            <w:pStyle w:val="TM1"/>
+            <w:pStyle w:val="TOC1"/>
             <w:tabs>
               <w:tab w:val="left" w:pos="480"/>
               <w:tab w:val="right" w:leader="dot" w:pos="9062"/>
@@ -817,7 +854,7 @@
           <w:hyperlink w:anchor="_Toc212131506" w:history="1">
             <w:r>
               <w:rPr>
-                <w:rStyle w:val="Lienhypertexte"/>
+                <w:rStyle w:val="Hyperlink"/>
                 <w:noProof/>
               </w:rPr>
               <w:t>7.</w:t>
@@ -832,7 +869,7 @@
             </w:r>
             <w:r>
               <w:rPr>
-                <w:rStyle w:val="Lienhypertexte"/>
+                <w:rStyle w:val="Hyperlink"/>
                 <w:noProof/>
               </w:rPr>
               <w:t>Risques principaux</w:t>
@@ -889,7 +926,7 @@
         </w:p>
         <w:p>
           <w:pPr>
-            <w:pStyle w:val="TM1"/>
+            <w:pStyle w:val="TOC1"/>
             <w:tabs>
               <w:tab w:val="left" w:pos="480"/>
               <w:tab w:val="right" w:leader="dot" w:pos="9062"/>
@@ -903,7 +940,7 @@
           <w:hyperlink w:anchor="_Toc212131507" w:history="1">
             <w:r>
               <w:rPr>
-                <w:rStyle w:val="Lienhypertexte"/>
+                <w:rStyle w:val="Hyperlink"/>
                 <w:noProof/>
               </w:rPr>
               <w:t>8.</w:t>
@@ -918,7 +955,7 @@
             </w:r>
             <w:r>
               <w:rPr>
-                <w:rStyle w:val="Lienhypertexte"/>
+                <w:rStyle w:val="Hyperlink"/>
                 <w:noProof/>
               </w:rPr>
               <w:t>Budget estimé</w:t>
@@ -975,7 +1012,7 @@
         </w:p>
         <w:p>
           <w:pPr>
-            <w:pStyle w:val="TM1"/>
+            <w:pStyle w:val="TOC1"/>
             <w:tabs>
               <w:tab w:val="left" w:pos="480"/>
               <w:tab w:val="right" w:leader="dot" w:pos="9062"/>
@@ -989,7 +1026,7 @@
           <w:hyperlink w:anchor="_Toc212131508" w:history="1">
             <w:r>
               <w:rPr>
-                <w:rStyle w:val="Lienhypertexte"/>
+                <w:rStyle w:val="Hyperlink"/>
                 <w:noProof/>
               </w:rPr>
               <w:t>9.</w:t>
@@ -1004,7 +1041,7 @@
             </w:r>
             <w:r>
               <w:rPr>
-                <w:rStyle w:val="Lienhypertexte"/>
+                <w:rStyle w:val="Hyperlink"/>
                 <w:noProof/>
               </w:rPr>
               <w:t>Critères de succès</w:t>
@@ -1061,7 +1098,7 @@
         </w:p>
         <w:p>
           <w:pPr>
-            <w:pStyle w:val="TM1"/>
+            <w:pStyle w:val="TOC1"/>
             <w:tabs>
               <w:tab w:val="left" w:pos="720"/>
               <w:tab w:val="right" w:leader="dot" w:pos="9062"/>
@@ -1075,7 +1112,7 @@
           <w:hyperlink w:anchor="_Toc212131509" w:history="1">
             <w:r>
               <w:rPr>
-                <w:rStyle w:val="Lienhypertexte"/>
+                <w:rStyle w:val="Hyperlink"/>
                 <w:noProof/>
               </w:rPr>
               <w:t>10.</w:t>
@@ -1090,7 +1127,7 @@
             </w:r>
             <w:r>
               <w:rPr>
-                <w:rStyle w:val="Lienhypertexte"/>
+                <w:rStyle w:val="Hyperlink"/>
                 <w:noProof/>
               </w:rPr>
               <w:t>Décision GO / NOGO</w:t>
@@ -1164,7 +1201,7 @@
     </w:p>
     <w:p>
       <w:pPr>
-        <w:pStyle w:val="Titre1"/>
+        <w:pStyle w:val="Heading1"/>
       </w:pPr>
       <w:bookmarkStart w:id="0" w:name="_Toc212131500"/>
       <w:r>
@@ -1201,7 +1238,7 @@
     </w:p>
     <w:p>
       <w:pPr>
-        <w:pStyle w:val="Titre1"/>
+        <w:pStyle w:val="Heading1"/>
       </w:pPr>
       <w:bookmarkStart w:id="1" w:name="_Toc212131501"/>
       <w:r>
@@ -1222,7 +1259,7 @@
     </w:p>
     <w:p>
       <w:pPr>
-        <w:pStyle w:val="Titre1"/>
+        <w:pStyle w:val="Heading1"/>
       </w:pPr>
       <w:bookmarkStart w:id="2" w:name="_Toc212131502"/>
       <w:r>
@@ -1249,7 +1286,7 @@
     </w:p>
     <w:p>
       <w:pPr>
-        <w:pStyle w:val="Titre1"/>
+        <w:pStyle w:val="Heading1"/>
       </w:pPr>
       <w:bookmarkStart w:id="3" w:name="_Toc212131503"/>
       <w:r>
@@ -1284,7 +1321,7 @@
     </w:p>
     <w:p>
       <w:pPr>
-        <w:pStyle w:val="Titre1"/>
+        <w:pStyle w:val="Heading1"/>
       </w:pPr>
       <w:bookmarkStart w:id="4" w:name="_Toc212131504"/>
       <w:r>
@@ -1299,7 +1336,7 @@
     </w:p>
     <w:p>
       <w:pPr>
-        <w:pStyle w:val="Titre1"/>
+        <w:pStyle w:val="Heading1"/>
       </w:pPr>
       <w:bookmarkStart w:id="5" w:name="_Toc212131505"/>
       <w:r>
@@ -1320,7 +1357,7 @@
     </w:p>
     <w:p>
       <w:pPr>
-        <w:pStyle w:val="Titre1"/>
+        <w:pStyle w:val="Heading1"/>
       </w:pPr>
       <w:bookmarkStart w:id="6" w:name="_Toc212131506"/>
       <w:r>
@@ -1341,7 +1378,7 @@
     </w:p>
     <w:p>
       <w:pPr>
-        <w:pStyle w:val="Titre1"/>
+        <w:pStyle w:val="Heading1"/>
       </w:pPr>
       <w:bookmarkStart w:id="7" w:name="_Toc212131507"/>
       <w:r>
@@ -1362,7 +1399,7 @@
     </w:p>
     <w:p>
       <w:pPr>
-        <w:pStyle w:val="Titre1"/>
+        <w:pStyle w:val="Heading1"/>
       </w:pPr>
       <w:bookmarkStart w:id="8" w:name="_Toc212131508"/>
       <w:r>
@@ -1384,7 +1421,7 @@
     </w:p>
     <w:p>
       <w:pPr>
-        <w:pStyle w:val="Titre1"/>
+        <w:pStyle w:val="Heading1"/>
       </w:pPr>
       <w:bookmarkStart w:id="9" w:name="_Toc212131509"/>
       <w:r>
@@ -1472,7 +1509,7 @@
         </w:tcPr>
         <w:p>
           <w:pPr>
-            <w:pStyle w:val="En-tte"/>
+            <w:pStyle w:val="Header"/>
             <w:rPr>
               <w:caps/>
               <w:sz w:val="18"/>
@@ -1491,7 +1528,7 @@
         </w:tcPr>
         <w:p>
           <w:pPr>
-            <w:pStyle w:val="En-tte"/>
+            <w:pStyle w:val="Header"/>
             <w:jc w:val="right"/>
             <w:rPr>
               <w:caps/>
@@ -1512,7 +1549,7 @@
         </w:tcPr>
         <w:p>
           <w:pPr>
-            <w:pStyle w:val="Pieddepage"/>
+            <w:pStyle w:val="Footer"/>
             <w:rPr>
               <w:caps/>
               <w:color w:val="808080" w:themeColor="background1" w:themeShade="80"/>
@@ -1542,7 +1579,7 @@
         </w:p>
         <w:p>
           <w:pPr>
-            <w:pStyle w:val="Pieddepage"/>
+            <w:pStyle w:val="Footer"/>
             <w:rPr>
               <w:caps/>
               <w:color w:val="808080" w:themeColor="background1" w:themeShade="80"/>
@@ -1559,7 +1596,7 @@
         </w:tcPr>
         <w:p>
           <w:pPr>
-            <w:pStyle w:val="Pieddepage"/>
+            <w:pStyle w:val="Footer"/>
             <w:jc w:val="right"/>
             <w:rPr>
               <w:caps/>
@@ -1619,7 +1656,7 @@
   </w:tbl>
   <w:p>
     <w:pPr>
-      <w:pStyle w:val="Pieddepage"/>
+      <w:pStyle w:val="Footer"/>
     </w:pPr>
   </w:p>
 </w:ftr>
@@ -1670,7 +1707,7 @@
         </w:tcPr>
         <w:p>
           <w:pPr>
-            <w:pStyle w:val="En-tte"/>
+            <w:pStyle w:val="Header"/>
             <w:ind w:left="-115"/>
           </w:pPr>
         </w:p>
@@ -1681,7 +1718,7 @@
         </w:tcPr>
         <w:p>
           <w:pPr>
-            <w:pStyle w:val="En-tte"/>
+            <w:pStyle w:val="Header"/>
             <w:jc w:val="center"/>
           </w:pPr>
         </w:p>
@@ -1692,7 +1729,7 @@
         </w:tcPr>
         <w:p>
           <w:pPr>
-            <w:pStyle w:val="En-tte"/>
+            <w:pStyle w:val="Header"/>
             <w:ind w:right="-115"/>
             <w:jc w:val="right"/>
           </w:pPr>
@@ -1702,7 +1739,7 @@
   </w:tbl>
   <w:p>
     <w:pPr>
-      <w:pStyle w:val="En-tte"/>
+      <w:pStyle w:val="Header"/>
     </w:pPr>
   </w:p>
 </w:hdr>
@@ -3165,7 +3202,7 @@
     <w:lvl w:ilvl="0" w:tplc="D2EAF646">
       <w:start w:val="1"/>
       <w:numFmt w:val="decimal"/>
-      <w:pStyle w:val="Titre1"/>
+      <w:pStyle w:val="Heading1"/>
       <w:lvlText w:val="%1."/>
       <w:lvlJc w:val="left"/>
       <w:pPr>
@@ -4041,11 +4078,11 @@
     <w:qFormat/>
     <w:rsid w:val="00F42F29"/>
   </w:style>
-  <w:style w:type="paragraph" w:styleId="Titre1">
+  <w:style w:type="paragraph" w:styleId="Heading1">
     <w:name w:val="heading 1"/>
     <w:basedOn w:val="Normal"/>
     <w:next w:val="Normal"/>
-    <w:link w:val="Titre1Car"/>
+    <w:link w:val="Heading1Char"/>
     <w:uiPriority w:val="9"/>
     <w:qFormat/>
     <w:rsid w:val="00C83A82"/>
@@ -4065,11 +4102,11 @@
       <w:szCs w:val="40"/>
     </w:rPr>
   </w:style>
-  <w:style w:type="paragraph" w:styleId="Titre2">
+  <w:style w:type="paragraph" w:styleId="Heading2">
     <w:name w:val="heading 2"/>
     <w:basedOn w:val="Normal"/>
     <w:next w:val="Normal"/>
-    <w:link w:val="Titre2Car"/>
+    <w:link w:val="Heading2Char"/>
     <w:uiPriority w:val="9"/>
     <w:unhideWhenUsed/>
     <w:qFormat/>
@@ -4087,11 +4124,11 @@
       <w:szCs w:val="32"/>
     </w:rPr>
   </w:style>
-  <w:style w:type="paragraph" w:styleId="Titre3">
+  <w:style w:type="paragraph" w:styleId="Heading3">
     <w:name w:val="heading 3"/>
     <w:basedOn w:val="Normal"/>
     <w:next w:val="Normal"/>
-    <w:link w:val="Titre3Car"/>
+    <w:link w:val="Heading3Char"/>
     <w:uiPriority w:val="9"/>
     <w:semiHidden/>
     <w:unhideWhenUsed/>
@@ -4110,11 +4147,11 @@
       <w:szCs w:val="28"/>
     </w:rPr>
   </w:style>
-  <w:style w:type="paragraph" w:styleId="Titre4">
+  <w:style w:type="paragraph" w:styleId="Heading4">
     <w:name w:val="heading 4"/>
     <w:basedOn w:val="Normal"/>
     <w:next w:val="Normal"/>
-    <w:link w:val="Titre4Car"/>
+    <w:link w:val="Heading4Char"/>
     <w:uiPriority w:val="9"/>
     <w:semiHidden/>
     <w:unhideWhenUsed/>
@@ -4133,11 +4170,11 @@
       <w:color w:val="0F4761" w:themeColor="accent1" w:themeShade="BF"/>
     </w:rPr>
   </w:style>
-  <w:style w:type="paragraph" w:styleId="Titre5">
+  <w:style w:type="paragraph" w:styleId="Heading5">
     <w:name w:val="heading 5"/>
     <w:basedOn w:val="Normal"/>
     <w:next w:val="Normal"/>
-    <w:link w:val="Titre5Car"/>
+    <w:link w:val="Heading5Char"/>
     <w:uiPriority w:val="9"/>
     <w:semiHidden/>
     <w:unhideWhenUsed/>
@@ -4154,11 +4191,11 @@
       <w:color w:val="0F4761" w:themeColor="accent1" w:themeShade="BF"/>
     </w:rPr>
   </w:style>
-  <w:style w:type="paragraph" w:styleId="Titre6">
+  <w:style w:type="paragraph" w:styleId="Heading6">
     <w:name w:val="heading 6"/>
     <w:basedOn w:val="Normal"/>
     <w:next w:val="Normal"/>
-    <w:link w:val="Titre6Car"/>
+    <w:link w:val="Heading6Char"/>
     <w:uiPriority w:val="9"/>
     <w:semiHidden/>
     <w:unhideWhenUsed/>
@@ -4177,11 +4214,11 @@
       <w:color w:val="595959" w:themeColor="text1" w:themeTint="A6"/>
     </w:rPr>
   </w:style>
-  <w:style w:type="paragraph" w:styleId="Titre7">
+  <w:style w:type="paragraph" w:styleId="Heading7">
     <w:name w:val="heading 7"/>
     <w:basedOn w:val="Normal"/>
     <w:next w:val="Normal"/>
-    <w:link w:val="Titre7Car"/>
+    <w:link w:val="Heading7Char"/>
     <w:uiPriority w:val="9"/>
     <w:semiHidden/>
     <w:unhideWhenUsed/>
@@ -4198,11 +4235,11 @@
       <w:color w:val="595959" w:themeColor="text1" w:themeTint="A6"/>
     </w:rPr>
   </w:style>
-  <w:style w:type="paragraph" w:styleId="Titre8">
+  <w:style w:type="paragraph" w:styleId="Heading8">
     <w:name w:val="heading 8"/>
     <w:basedOn w:val="Normal"/>
     <w:next w:val="Normal"/>
-    <w:link w:val="Titre8Car"/>
+    <w:link w:val="Heading8Char"/>
     <w:uiPriority w:val="9"/>
     <w:semiHidden/>
     <w:unhideWhenUsed/>
@@ -4220,11 +4257,11 @@
       <w:color w:val="272727" w:themeColor="text1" w:themeTint="D8"/>
     </w:rPr>
   </w:style>
-  <w:style w:type="paragraph" w:styleId="Titre9">
+  <w:style w:type="paragraph" w:styleId="Heading9">
     <w:name w:val="heading 9"/>
     <w:basedOn w:val="Normal"/>
     <w:next w:val="Normal"/>
-    <w:link w:val="Titre9Car"/>
+    <w:link w:val="Heading9Char"/>
     <w:uiPriority w:val="9"/>
     <w:semiHidden/>
     <w:unhideWhenUsed/>
@@ -4240,13 +4277,13 @@
       <w:color w:val="272727" w:themeColor="text1" w:themeTint="D8"/>
     </w:rPr>
   </w:style>
-  <w:style w:type="character" w:default="1" w:styleId="Policepardfaut">
+  <w:style w:type="character" w:default="1" w:styleId="DefaultParagraphFont">
     <w:name w:val="Default Paragraph Font"/>
     <w:uiPriority w:val="1"/>
     <w:semiHidden/>
     <w:unhideWhenUsed/>
   </w:style>
-  <w:style w:type="table" w:default="1" w:styleId="TableauNormal">
+  <w:style w:type="table" w:default="1" w:styleId="TableNormal">
     <w:name w:val="Normal Table"/>
     <w:uiPriority w:val="99"/>
     <w:semiHidden/>
@@ -4261,16 +4298,16 @@
       </w:tblCellMar>
     </w:tblPr>
   </w:style>
-  <w:style w:type="numbering" w:default="1" w:styleId="Aucuneliste">
+  <w:style w:type="numbering" w:default="1" w:styleId="NoList">
     <w:name w:val="No List"/>
     <w:uiPriority w:val="99"/>
     <w:semiHidden/>
     <w:unhideWhenUsed/>
   </w:style>
-  <w:style w:type="character" w:customStyle="1" w:styleId="Titre1Car">
-    <w:name w:val="Titre 1 Car"/>
-    <w:basedOn w:val="Policepardfaut"/>
-    <w:link w:val="Titre1"/>
+  <w:style w:type="character" w:customStyle="1" w:styleId="Heading1Char">
+    <w:name w:val="Heading 1 Char"/>
+    <w:basedOn w:val="DefaultParagraphFont"/>
+    <w:link w:val="Heading1"/>
     <w:uiPriority w:val="9"/>
     <w:rsid w:val="00C83A82"/>
     <w:rPr>
@@ -4280,10 +4317,10 @@
       <w:szCs w:val="40"/>
     </w:rPr>
   </w:style>
-  <w:style w:type="character" w:customStyle="1" w:styleId="Titre2Car">
-    <w:name w:val="Titre 2 Car"/>
-    <w:basedOn w:val="Policepardfaut"/>
-    <w:link w:val="Titre2"/>
+  <w:style w:type="character" w:customStyle="1" w:styleId="Heading2Char">
+    <w:name w:val="Heading 2 Char"/>
+    <w:basedOn w:val="DefaultParagraphFont"/>
+    <w:link w:val="Heading2"/>
     <w:uiPriority w:val="9"/>
     <w:rsid w:val="00C83A82"/>
     <w:rPr>
@@ -4293,10 +4330,10 @@
       <w:szCs w:val="32"/>
     </w:rPr>
   </w:style>
-  <w:style w:type="character" w:customStyle="1" w:styleId="Titre3Car">
-    <w:name w:val="Titre 3 Car"/>
-    <w:basedOn w:val="Policepardfaut"/>
-    <w:link w:val="Titre3"/>
+  <w:style w:type="character" w:customStyle="1" w:styleId="Heading3Char">
+    <w:name w:val="Heading 3 Char"/>
+    <w:basedOn w:val="DefaultParagraphFont"/>
+    <w:link w:val="Heading3"/>
     <w:uiPriority w:val="9"/>
     <w:semiHidden/>
     <w:rsid w:val="00C83A82"/>
@@ -4307,10 +4344,10 @@
       <w:szCs w:val="28"/>
     </w:rPr>
   </w:style>
-  <w:style w:type="character" w:customStyle="1" w:styleId="Titre4Car">
-    <w:name w:val="Titre 4 Car"/>
-    <w:basedOn w:val="Policepardfaut"/>
-    <w:link w:val="Titre4"/>
+  <w:style w:type="character" w:customStyle="1" w:styleId="Heading4Char">
+    <w:name w:val="Heading 4 Char"/>
+    <w:basedOn w:val="DefaultParagraphFont"/>
+    <w:link w:val="Heading4"/>
     <w:uiPriority w:val="9"/>
     <w:semiHidden/>
     <w:rsid w:val="00C83A82"/>
@@ -4321,10 +4358,10 @@
       <w:color w:val="0F4761" w:themeColor="accent1" w:themeShade="BF"/>
     </w:rPr>
   </w:style>
-  <w:style w:type="character" w:customStyle="1" w:styleId="Titre5Car">
-    <w:name w:val="Titre 5 Car"/>
-    <w:basedOn w:val="Policepardfaut"/>
-    <w:link w:val="Titre5"/>
+  <w:style w:type="character" w:customStyle="1" w:styleId="Heading5Char">
+    <w:name w:val="Heading 5 Char"/>
+    <w:basedOn w:val="DefaultParagraphFont"/>
+    <w:link w:val="Heading5"/>
     <w:uiPriority w:val="9"/>
     <w:semiHidden/>
     <w:rsid w:val="00C83A82"/>
@@ -4333,10 +4370,10 @@
       <w:color w:val="0F4761" w:themeColor="accent1" w:themeShade="BF"/>
     </w:rPr>
   </w:style>
-  <w:style w:type="character" w:customStyle="1" w:styleId="Titre6Car">
-    <w:name w:val="Titre 6 Car"/>
-    <w:basedOn w:val="Policepardfaut"/>
-    <w:link w:val="Titre6"/>
+  <w:style w:type="character" w:customStyle="1" w:styleId="Heading6Char">
+    <w:name w:val="Heading 6 Char"/>
+    <w:basedOn w:val="DefaultParagraphFont"/>
+    <w:link w:val="Heading6"/>
     <w:uiPriority w:val="9"/>
     <w:semiHidden/>
     <w:rsid w:val="00C83A82"/>
@@ -4347,10 +4384,10 @@
       <w:color w:val="595959" w:themeColor="text1" w:themeTint="A6"/>
     </w:rPr>
   </w:style>
-  <w:style w:type="character" w:customStyle="1" w:styleId="Titre7Car">
-    <w:name w:val="Titre 7 Car"/>
-    <w:basedOn w:val="Policepardfaut"/>
-    <w:link w:val="Titre7"/>
+  <w:style w:type="character" w:customStyle="1" w:styleId="Heading7Char">
+    <w:name w:val="Heading 7 Char"/>
+    <w:basedOn w:val="DefaultParagraphFont"/>
+    <w:link w:val="Heading7"/>
     <w:uiPriority w:val="9"/>
     <w:semiHidden/>
     <w:rsid w:val="00C83A82"/>
@@ -4359,10 +4396,10 @@
       <w:color w:val="595959" w:themeColor="text1" w:themeTint="A6"/>
     </w:rPr>
   </w:style>
-  <w:style w:type="character" w:customStyle="1" w:styleId="Titre8Car">
-    <w:name w:val="Titre 8 Car"/>
-    <w:basedOn w:val="Policepardfaut"/>
-    <w:link w:val="Titre8"/>
+  <w:style w:type="character" w:customStyle="1" w:styleId="Heading8Char">
+    <w:name w:val="Heading 8 Char"/>
+    <w:basedOn w:val="DefaultParagraphFont"/>
+    <w:link w:val="Heading8"/>
     <w:uiPriority w:val="9"/>
     <w:semiHidden/>
     <w:rsid w:val="00C83A82"/>
@@ -4373,10 +4410,10 @@
       <w:color w:val="272727" w:themeColor="text1" w:themeTint="D8"/>
     </w:rPr>
   </w:style>
-  <w:style w:type="character" w:customStyle="1" w:styleId="Titre9Car">
-    <w:name w:val="Titre 9 Car"/>
-    <w:basedOn w:val="Policepardfaut"/>
-    <w:link w:val="Titre9"/>
+  <w:style w:type="character" w:customStyle="1" w:styleId="Heading9Char">
+    <w:name w:val="Heading 9 Char"/>
+    <w:basedOn w:val="DefaultParagraphFont"/>
+    <w:link w:val="Heading9"/>
     <w:uiPriority w:val="9"/>
     <w:semiHidden/>
     <w:rsid w:val="00C83A82"/>
@@ -4385,11 +4422,11 @@
       <w:color w:val="272727" w:themeColor="text1" w:themeTint="D8"/>
     </w:rPr>
   </w:style>
-  <w:style w:type="paragraph" w:styleId="Titre">
+  <w:style w:type="paragraph" w:styleId="Title">
     <w:name w:val="Title"/>
     <w:basedOn w:val="Normal"/>
     <w:next w:val="Normal"/>
-    <w:link w:val="TitreCar"/>
+    <w:link w:val="TitleChar"/>
     <w:uiPriority w:val="10"/>
     <w:qFormat/>
     <w:rsid w:val="00C83A82"/>
@@ -4405,10 +4442,10 @@
       <w:szCs w:val="56"/>
     </w:rPr>
   </w:style>
-  <w:style w:type="character" w:customStyle="1" w:styleId="TitreCar">
-    <w:name w:val="Titre Car"/>
-    <w:basedOn w:val="Policepardfaut"/>
-    <w:link w:val="Titre"/>
+  <w:style w:type="character" w:customStyle="1" w:styleId="TitleChar">
+    <w:name w:val="Title Char"/>
+    <w:basedOn w:val="DefaultParagraphFont"/>
+    <w:link w:val="Title"/>
     <w:uiPriority w:val="10"/>
     <w:rsid w:val="00C83A82"/>
     <w:rPr>
@@ -4419,11 +4456,11 @@
       <w:szCs w:val="56"/>
     </w:rPr>
   </w:style>
-  <w:style w:type="paragraph" w:styleId="Sous-titre">
+  <w:style w:type="paragraph" w:styleId="Subtitle">
     <w:name w:val="Subtitle"/>
     <w:basedOn w:val="Normal"/>
     <w:next w:val="Normal"/>
-    <w:link w:val="Sous-titreCar"/>
+    <w:link w:val="SubtitleChar"/>
     <w:uiPriority w:val="11"/>
     <w:qFormat/>
     <w:rsid w:val="00C83A82"/>
@@ -4441,10 +4478,10 @@
       <w:szCs w:val="28"/>
     </w:rPr>
   </w:style>
-  <w:style w:type="character" w:customStyle="1" w:styleId="Sous-titreCar">
-    <w:name w:val="Sous-titre Car"/>
-    <w:basedOn w:val="Policepardfaut"/>
-    <w:link w:val="Sous-titre"/>
+  <w:style w:type="character" w:customStyle="1" w:styleId="SubtitleChar">
+    <w:name w:val="Subtitle Char"/>
+    <w:basedOn w:val="DefaultParagraphFont"/>
+    <w:link w:val="Subtitle"/>
     <w:uiPriority w:val="11"/>
     <w:rsid w:val="00C83A82"/>
     <w:rPr>
@@ -4455,11 +4492,11 @@
       <w:szCs w:val="28"/>
     </w:rPr>
   </w:style>
-  <w:style w:type="paragraph" w:styleId="Citation">
+  <w:style w:type="paragraph" w:styleId="Quote">
     <w:name w:val="Quote"/>
     <w:basedOn w:val="Normal"/>
     <w:next w:val="Normal"/>
-    <w:link w:val="CitationCar"/>
+    <w:link w:val="QuoteChar"/>
     <w:uiPriority w:val="29"/>
     <w:qFormat/>
     <w:rsid w:val="00C83A82"/>
@@ -4473,10 +4510,10 @@
       <w:color w:val="404040" w:themeColor="text1" w:themeTint="BF"/>
     </w:rPr>
   </w:style>
-  <w:style w:type="character" w:customStyle="1" w:styleId="CitationCar">
-    <w:name w:val="Citation Car"/>
-    <w:basedOn w:val="Policepardfaut"/>
-    <w:link w:val="Citation"/>
+  <w:style w:type="character" w:customStyle="1" w:styleId="QuoteChar">
+    <w:name w:val="Quote Char"/>
+    <w:basedOn w:val="DefaultParagraphFont"/>
+    <w:link w:val="Quote"/>
     <w:uiPriority w:val="29"/>
     <w:rsid w:val="00C83A82"/>
     <w:rPr>
@@ -4485,7 +4522,7 @@
       <w:color w:val="404040" w:themeColor="text1" w:themeTint="BF"/>
     </w:rPr>
   </w:style>
-  <w:style w:type="paragraph" w:styleId="Paragraphedeliste">
+  <w:style w:type="paragraph" w:styleId="ListParagraph">
     <w:name w:val="List Paragraph"/>
     <w:basedOn w:val="Normal"/>
     <w:uiPriority w:val="34"/>
@@ -4496,9 +4533,9 @@
       <w:contextualSpacing/>
     </w:pPr>
   </w:style>
-  <w:style w:type="character" w:styleId="Accentuationintense">
+  <w:style w:type="character" w:styleId="IntenseEmphasis">
     <w:name w:val="Intense Emphasis"/>
-    <w:basedOn w:val="Policepardfaut"/>
+    <w:basedOn w:val="DefaultParagraphFont"/>
     <w:uiPriority w:val="21"/>
     <w:qFormat/>
     <w:rsid w:val="00C83A82"/>
@@ -4508,11 +4545,11 @@
       <w:color w:val="0F4761" w:themeColor="accent1" w:themeShade="BF"/>
     </w:rPr>
   </w:style>
-  <w:style w:type="paragraph" w:styleId="Citationintense">
+  <w:style w:type="paragraph" w:styleId="IntenseQuote">
     <w:name w:val="Intense Quote"/>
     <w:basedOn w:val="Normal"/>
     <w:next w:val="Normal"/>
-    <w:link w:val="CitationintenseCar"/>
+    <w:link w:val="IntenseQuoteChar"/>
     <w:uiPriority w:val="30"/>
     <w:qFormat/>
     <w:rsid w:val="00C83A82"/>
@@ -4531,10 +4568,10 @@
       <w:color w:val="0F4761" w:themeColor="accent1" w:themeShade="BF"/>
     </w:rPr>
   </w:style>
-  <w:style w:type="character" w:customStyle="1" w:styleId="CitationintenseCar">
-    <w:name w:val="Citation intense Car"/>
-    <w:basedOn w:val="Policepardfaut"/>
-    <w:link w:val="Citationintense"/>
+  <w:style w:type="character" w:customStyle="1" w:styleId="IntenseQuoteChar">
+    <w:name w:val="Intense Quote Char"/>
+    <w:basedOn w:val="DefaultParagraphFont"/>
+    <w:link w:val="IntenseQuote"/>
     <w:uiPriority w:val="30"/>
     <w:rsid w:val="00C83A82"/>
     <w:rPr>
@@ -4543,9 +4580,9 @@
       <w:color w:val="0F4761" w:themeColor="accent1" w:themeShade="BF"/>
     </w:rPr>
   </w:style>
-  <w:style w:type="character" w:styleId="Rfrenceintense">
+  <w:style w:type="character" w:styleId="IntenseReference">
     <w:name w:val="Intense Reference"/>
-    <w:basedOn w:val="Policepardfaut"/>
+    <w:basedOn w:val="DefaultParagraphFont"/>
     <w:uiPriority w:val="32"/>
     <w:qFormat/>
     <w:rsid w:val="00C83A82"/>
@@ -4557,10 +4594,10 @@
       <w:spacing w:val="5"/>
     </w:rPr>
   </w:style>
-  <w:style w:type="paragraph" w:styleId="En-tte">
+  <w:style w:type="paragraph" w:styleId="Header">
     <w:name w:val="header"/>
     <w:basedOn w:val="Normal"/>
-    <w:link w:val="En-tteCar"/>
+    <w:link w:val="HeaderChar"/>
     <w:uiPriority w:val="99"/>
     <w:unhideWhenUsed/>
     <w:rsid w:val="00C77A5C"/>
@@ -4571,17 +4608,17 @@
       </w:tabs>
     </w:pPr>
   </w:style>
-  <w:style w:type="character" w:customStyle="1" w:styleId="En-tteCar">
-    <w:name w:val="En-tête Car"/>
-    <w:basedOn w:val="Policepardfaut"/>
-    <w:link w:val="En-tte"/>
+  <w:style w:type="character" w:customStyle="1" w:styleId="HeaderChar">
+    <w:name w:val="Header Char"/>
+    <w:basedOn w:val="DefaultParagraphFont"/>
+    <w:link w:val="Header"/>
     <w:uiPriority w:val="99"/>
     <w:rsid w:val="00C77A5C"/>
   </w:style>
-  <w:style w:type="paragraph" w:styleId="Pieddepage">
+  <w:style w:type="paragraph" w:styleId="Footer">
     <w:name w:val="footer"/>
     <w:basedOn w:val="Normal"/>
-    <w:link w:val="PieddepageCar"/>
+    <w:link w:val="FooterChar"/>
     <w:uiPriority w:val="99"/>
     <w:unhideWhenUsed/>
     <w:rsid w:val="00C77A5C"/>
@@ -4592,16 +4629,16 @@
       </w:tabs>
     </w:pPr>
   </w:style>
-  <w:style w:type="character" w:customStyle="1" w:styleId="PieddepageCar">
-    <w:name w:val="Pied de page Car"/>
-    <w:basedOn w:val="Policepardfaut"/>
-    <w:link w:val="Pieddepage"/>
+  <w:style w:type="character" w:customStyle="1" w:styleId="FooterChar">
+    <w:name w:val="Footer Char"/>
+    <w:basedOn w:val="DefaultParagraphFont"/>
+    <w:link w:val="Footer"/>
     <w:uiPriority w:val="99"/>
     <w:rsid w:val="00C77A5C"/>
   </w:style>
-  <w:style w:type="table" w:styleId="Grilledutableau">
+  <w:style w:type="table" w:styleId="TableGrid">
     <w:name w:val="Table Grid"/>
-    <w:basedOn w:val="TableauNormal"/>
+    <w:basedOn w:val="TableNormal"/>
     <w:uiPriority w:val="59"/>
     <w:rsid w:val="00FB4123"/>
     <w:tblPr>
@@ -4615,9 +4652,9 @@
       </w:tblBorders>
     </w:tblPr>
   </w:style>
-  <w:style w:type="character" w:styleId="Lienhypertexte">
+  <w:style w:type="character" w:styleId="Hyperlink">
     <w:name w:val="Hyperlink"/>
-    <w:basedOn w:val="Policepardfaut"/>
+    <w:basedOn w:val="DefaultParagraphFont"/>
     <w:uiPriority w:val="99"/>
     <w:unhideWhenUsed/>
     <w:rsid w:val="0079339D"/>
@@ -4626,9 +4663,9 @@
       <w:u w:val="single"/>
     </w:rPr>
   </w:style>
-  <w:style w:type="character" w:styleId="Mentionnonrsolue">
+  <w:style w:type="character" w:styleId="UnresolvedMention">
     <w:name w:val="Unresolved Mention"/>
-    <w:basedOn w:val="Policepardfaut"/>
+    <w:basedOn w:val="DefaultParagraphFont"/>
     <w:uiPriority w:val="99"/>
     <w:semiHidden/>
     <w:unhideWhenUsed/>
@@ -4638,9 +4675,9 @@
       <w:shd w:val="clear" w:color="auto" w:fill="E1DFDD"/>
     </w:rPr>
   </w:style>
-  <w:style w:type="table" w:styleId="TableauGrille4-Accentuation1">
+  <w:style w:type="table" w:styleId="GridTable4-Accent1">
     <w:name w:val="Grid Table 4 Accent 1"/>
-    <w:basedOn w:val="TableauNormal"/>
+    <w:basedOn w:val="TableNormal"/>
     <w:uiPriority w:val="49"/>
     <w:rsid w:val="00ED0A41"/>
     <w:tblPr>
@@ -4711,9 +4748,9 @@
       </w:tcPr>
     </w:tblStylePr>
   </w:style>
-  <w:style w:type="paragraph" w:styleId="En-ttedetabledesmatires">
+  <w:style w:type="paragraph" w:styleId="TOCHeading">
     <w:name w:val="TOC Heading"/>
-    <w:basedOn w:val="Titre1"/>
+    <w:basedOn w:val="Heading1"/>
     <w:next w:val="Normal"/>
     <w:uiPriority w:val="39"/>
     <w:unhideWhenUsed/>
@@ -4734,7 +4771,7 @@
       <w14:ligatures w14:val="none"/>
     </w:rPr>
   </w:style>
-  <w:style w:type="paragraph" w:styleId="TM1">
+  <w:style w:type="paragraph" w:styleId="TOC1">
     <w:name w:val="toc 1"/>
     <w:basedOn w:val="Normal"/>
     <w:next w:val="Normal"/>
@@ -5045,17 +5082,19 @@
 </file>
 
 <file path=customXml/item1.xml><?xml version="1.0" encoding="utf-8"?>
-<p:properties xmlns:p="http://schemas.microsoft.com/office/2006/metadata/properties" xmlns:xsi="http://www.w3.org/2001/XMLSchema-instance" xmlns:pc="http://schemas.microsoft.com/office/infopath/2007/PartnerControls">
-  <documentManagement>
-    <TaxCatchAll xmlns="3b60234b-33e6-42ae-ae88-ba7d4a3eedfd" xsi:nil="true"/>
-    <lcf76f155ced4ddcb4097134ff3c332f xmlns="8afaa137-8a18-4908-97f4-35fc924e5a91">
-      <Terms xmlns="http://schemas.microsoft.com/office/infopath/2007/PartnerControls"/>
-    </lcf76f155ced4ddcb4097134ff3c332f>
-  </documentManagement>
-</p:properties>
+<?mso-contentType ?>
+<FormTemplates xmlns="http://schemas.microsoft.com/sharepoint/v3/contenttype/forms">
+  <Display>DocumentLibraryForm</Display>
+  <Edit>DocumentLibraryForm</Edit>
+  <New>DocumentLibraryForm</New>
+</FormTemplates>
 </file>
 
 <file path=customXml/item2.xml><?xml version="1.0" encoding="utf-8"?>
+<b:Sources xmlns:b="http://schemas.openxmlformats.org/officeDocument/2006/bibliography" xmlns="http://schemas.openxmlformats.org/officeDocument/2006/bibliography" SelectedStyle="\APASixthEditionOfficeOnline.xsl" StyleName="APA" Version="6"/>
+</file>
+
+<file path=customXml/item3.xml><?xml version="1.0" encoding="utf-8"?>
 <ct:contentTypeSchema xmlns:ct="http://schemas.microsoft.com/office/2006/metadata/contentType" xmlns:ma="http://schemas.microsoft.com/office/2006/metadata/properties/metaAttributes" ct:_="" ma:_="" ma:contentTypeName="Document" ma:contentTypeID="0x0101006BD0882D7B13D249A8B88997E24B9140" ma:contentTypeVersion="14" ma:contentTypeDescription="Crée un document." ma:contentTypeScope="" ma:versionID="3865b25f2bf2a035dbe7787239b3f11c">
   <xsd:schema xmlns:xsd="http://www.w3.org/2001/XMLSchema" xmlns:xs="http://www.w3.org/2001/XMLSchema" xmlns:p="http://schemas.microsoft.com/office/2006/metadata/properties" xmlns:ns2="8afaa137-8a18-4908-97f4-35fc924e5a91" xmlns:ns3="3b60234b-33e6-42ae-ae88-ba7d4a3eedfd" targetNamespace="http://schemas.microsoft.com/office/2006/metadata/properties" ma:root="true" ma:fieldsID="718f9f7ddd2530d56a17ab9424d0abda" ns2:_="" ns3:_="">
     <xsd:import namespace="8afaa137-8a18-4908-97f4-35fc924e5a91"/>
@@ -5268,37 +5307,34 @@
 </ct:contentTypeSchema>
 </file>
 
-<file path=customXml/item3.xml><?xml version="1.0" encoding="utf-8"?>
-<b:Sources xmlns:b="http://schemas.openxmlformats.org/officeDocument/2006/bibliography" xmlns="http://schemas.openxmlformats.org/officeDocument/2006/bibliography" SelectedStyle="\APASixthEditionOfficeOnline.xsl" StyleName="APA" Version="6"/>
-</file>
-
 <file path=customXml/item4.xml><?xml version="1.0" encoding="utf-8"?>
-<?mso-contentType ?>
-<FormTemplates xmlns="http://schemas.microsoft.com/sharepoint/v3/contenttype/forms">
-  <Display>DocumentLibraryForm</Display>
-  <Edit>DocumentLibraryForm</Edit>
-  <New>DocumentLibraryForm</New>
-</FormTemplates>
+<p:properties xmlns:p="http://schemas.microsoft.com/office/2006/metadata/properties" xmlns:xsi="http://www.w3.org/2001/XMLSchema-instance" xmlns:pc="http://schemas.microsoft.com/office/infopath/2007/PartnerControls">
+  <documentManagement>
+    <TaxCatchAll xmlns="3b60234b-33e6-42ae-ae88-ba7d4a3eedfd" xsi:nil="true"/>
+    <lcf76f155ced4ddcb4097134ff3c332f xmlns="8afaa137-8a18-4908-97f4-35fc924e5a91">
+      <Terms xmlns="http://schemas.microsoft.com/office/infopath/2007/PartnerControls"/>
+    </lcf76f155ced4ddcb4097134ff3c332f>
+  </documentManagement>
+</p:properties>
 </file>
 
 <file path=customXml/itemProps1.xml><?xml version="1.0" encoding="utf-8"?>
-<ds:datastoreItem xmlns:ds="http://schemas.openxmlformats.org/officeDocument/2006/customXml" ds:itemID="{D3B9BD5F-75C5-4843-8975-F1CF56C3D2D2}">
+<ds:datastoreItem xmlns:ds="http://schemas.openxmlformats.org/officeDocument/2006/customXml" ds:itemID="{EC2CF862-9FEA-4BB0-95CB-CCA64579FADC}">
   <ds:schemaRefs>
-    <ds:schemaRef ds:uri="http://schemas.microsoft.com/office/2006/documentManagement/types"/>
-    <ds:schemaRef ds:uri="http://purl.org/dc/elements/1.1/"/>
-    <ds:schemaRef ds:uri="http://schemas.microsoft.com/office/2006/metadata/properties"/>
-    <ds:schemaRef ds:uri="http://schemas.openxmlformats.org/package/2006/metadata/core-properties"/>
-    <ds:schemaRef ds:uri="http://purl.org/dc/terms/"/>
-    <ds:schemaRef ds:uri="http://schemas.microsoft.com/office/infopath/2007/PartnerControls"/>
-    <ds:schemaRef ds:uri="http://purl.org/dc/dcmitype/"/>
-    <ds:schemaRef ds:uri="3b60234b-33e6-42ae-ae88-ba7d4a3eedfd"/>
-    <ds:schemaRef ds:uri="8afaa137-8a18-4908-97f4-35fc924e5a91"/>
-    <ds:schemaRef ds:uri="http://www.w3.org/XML/1998/namespace"/>
+    <ds:schemaRef ds:uri="http://schemas.microsoft.com/sharepoint/v3/contenttype/forms"/>
   </ds:schemaRefs>
 </ds:datastoreItem>
 </file>
 
 <file path=customXml/itemProps2.xml><?xml version="1.0" encoding="utf-8"?>
+<ds:datastoreItem xmlns:ds="http://schemas.openxmlformats.org/officeDocument/2006/customXml" ds:itemID="{D8F54381-BD4A-41B2-A994-BE31C5D6EC25}">
+  <ds:schemaRefs>
+    <ds:schemaRef ds:uri="http://schemas.openxmlformats.org/officeDocument/2006/bibliography"/>
+  </ds:schemaRefs>
+</ds:datastoreItem>
+</file>
+
+<file path=customXml/itemProps3.xml><?xml version="1.0" encoding="utf-8"?>
 <ds:datastoreItem xmlns:ds="http://schemas.openxmlformats.org/officeDocument/2006/customXml" ds:itemID="{12FE8821-DBF4-4D0D-BBF9-6F47D689E3B2}">
   <ds:schemaRefs>
     <ds:schemaRef ds:uri="http://schemas.microsoft.com/office/2006/metadata/contentType"/>
@@ -5317,18 +5353,13 @@
 </ds:datastoreItem>
 </file>
 
-<file path=customXml/itemProps3.xml><?xml version="1.0" encoding="utf-8"?>
-<ds:datastoreItem xmlns:ds="http://schemas.openxmlformats.org/officeDocument/2006/customXml" ds:itemID="{D8F54381-BD4A-41B2-A994-BE31C5D6EC25}">
+<file path=customXml/itemProps4.xml><?xml version="1.0" encoding="utf-8"?>
+<ds:datastoreItem xmlns:ds="http://schemas.openxmlformats.org/officeDocument/2006/customXml" ds:itemID="{D3B9BD5F-75C5-4843-8975-F1CF56C3D2D2}">
   <ds:schemaRefs>
-    <ds:schemaRef ds:uri="http://schemas.openxmlformats.org/officeDocument/2006/bibliography"/>
-  </ds:schemaRefs>
-</ds:datastoreItem>
-</file>
-
-<file path=customXml/itemProps4.xml><?xml version="1.0" encoding="utf-8"?>
-<ds:datastoreItem xmlns:ds="http://schemas.openxmlformats.org/officeDocument/2006/customXml" ds:itemID="{EC2CF862-9FEA-4BB0-95CB-CCA64579FADC}">
-  <ds:schemaRefs>
-    <ds:schemaRef ds:uri="http://schemas.microsoft.com/sharepoint/v3/contenttype/forms"/>
+    <ds:schemaRef ds:uri="http://schemas.microsoft.com/office/2006/metadata/properties"/>
+    <ds:schemaRef ds:uri="http://schemas.microsoft.com/office/infopath/2007/PartnerControls"/>
+    <ds:schemaRef ds:uri="3b60234b-33e6-42ae-ae88-ba7d4a3eedfd"/>
+    <ds:schemaRef ds:uri="8afaa137-8a18-4908-97f4-35fc924e5a91"/>
   </ds:schemaRefs>
 </ds:datastoreItem>
 </file>
</xml_diff>